<commit_message>
Actualización de diagramas y descripciones de CU02, CU14, CU15 y CU32
</commit_message>
<xml_diff>
--- a/Descripciones_CU/CU02_Registrar pedido a domicilio.docx
+++ b/Descripciones_CU/CU02_Registrar pedido a domicilio.docx
@@ -38,6 +38,18 @@
               <w:rPr>
                 <w:b/>
               </w:rPr>
+              <w:tab/>
+            </w:r>
+            <w:r>
+              <w:rPr>
+                <w:b/>
+              </w:rPr>
+              <w:tab/>
+            </w:r>
+            <w:r>
+              <w:rPr>
+                <w:b/>
+              </w:rPr>
               <w:t>ID:</w:t>
             </w:r>
           </w:p>
@@ -529,7 +541,39 @@
                 <w:rFonts w:eastAsia="Calibri"/>
                 <w:color w:val="000000"/>
               </w:rPr>
-              <w:t xml:space="preserve">, carga todos los PLATILLOs y PRODUCTOs </w:t>
+              <w:t xml:space="preserve">, carga todos los </w:t>
+            </w:r>
+            <w:proofErr w:type="spellStart"/>
+            <w:r>
+              <w:rPr>
+                <w:rFonts w:eastAsia="Calibri"/>
+                <w:color w:val="000000"/>
+              </w:rPr>
+              <w:t>PLATILLOs</w:t>
+            </w:r>
+            <w:proofErr w:type="spellEnd"/>
+            <w:r>
+              <w:rPr>
+                <w:rFonts w:eastAsia="Calibri"/>
+                <w:color w:val="000000"/>
+              </w:rPr>
+              <w:t xml:space="preserve"> y </w:t>
+            </w:r>
+            <w:proofErr w:type="spellStart"/>
+            <w:r>
+              <w:rPr>
+                <w:rFonts w:eastAsia="Calibri"/>
+                <w:color w:val="000000"/>
+              </w:rPr>
+              <w:t>PRODUCTOs</w:t>
+            </w:r>
+            <w:proofErr w:type="spellEnd"/>
+            <w:r>
+              <w:rPr>
+                <w:rFonts w:eastAsia="Calibri"/>
+                <w:color w:val="000000"/>
+              </w:rPr>
+              <w:t xml:space="preserve"> </w:t>
             </w:r>
             <w:r>
               <w:rPr>
@@ -550,8 +594,17 @@
                 <w:rFonts w:eastAsia="Calibri"/>
                 <w:color w:val="000000"/>
               </w:rPr>
-              <w:t>muestra la pantalla GUIPedidoADomicilio</w:t>
-            </w:r>
+              <w:t xml:space="preserve">muestra la pantalla </w:t>
+            </w:r>
+            <w:proofErr w:type="spellStart"/>
+            <w:r>
+              <w:rPr>
+                <w:rFonts w:eastAsia="Calibri"/>
+                <w:color w:val="000000"/>
+              </w:rPr>
+              <w:t>GUIPedidoADomicilio</w:t>
+            </w:r>
+            <w:proofErr w:type="spellEnd"/>
             <w:r>
               <w:rPr>
                 <w:rFonts w:eastAsia="Calibri"/>
@@ -601,13 +654,31 @@
               </w:rPr>
               <w:t xml:space="preserve"> utiliza la sección “Productos” para buscar </w:t>
             </w:r>
-            <w:r>
-              <w:rPr>
-                <w:rFonts w:eastAsia="Calibri"/>
-                <w:color w:val="000000"/>
-              </w:rPr>
-              <w:t>PLATILLOs o PRODUCTOs</w:t>
-            </w:r>
+            <w:proofErr w:type="spellStart"/>
+            <w:r>
+              <w:rPr>
+                <w:rFonts w:eastAsia="Calibri"/>
+                <w:color w:val="000000"/>
+              </w:rPr>
+              <w:t>PLATILLOs</w:t>
+            </w:r>
+            <w:proofErr w:type="spellEnd"/>
+            <w:r>
+              <w:rPr>
+                <w:rFonts w:eastAsia="Calibri"/>
+                <w:color w:val="000000"/>
+              </w:rPr>
+              <w:t xml:space="preserve"> o </w:t>
+            </w:r>
+            <w:proofErr w:type="spellStart"/>
+            <w:r>
+              <w:rPr>
+                <w:rFonts w:eastAsia="Calibri"/>
+                <w:color w:val="000000"/>
+              </w:rPr>
+              <w:t>PRODUCTOs</w:t>
+            </w:r>
+            <w:proofErr w:type="spellEnd"/>
             <w:r>
               <w:rPr>
                 <w:rFonts w:eastAsia="Calibri"/>
@@ -664,12 +735,37 @@
               </w:rPr>
               <w:t xml:space="preserve">conexión a la base de datos, recupera los </w:t>
             </w:r>
-            <w:r>
-              <w:rPr>
-                <w:rFonts w:eastAsia="Calibri"/>
-                <w:color w:val="000000"/>
-              </w:rPr>
-              <w:t xml:space="preserve">PLATILLOs o PRODUCTOs </w:t>
+            <w:proofErr w:type="spellStart"/>
+            <w:r>
+              <w:rPr>
+                <w:rFonts w:eastAsia="Calibri"/>
+                <w:color w:val="000000"/>
+              </w:rPr>
+              <w:t>PLATILLOs</w:t>
+            </w:r>
+            <w:proofErr w:type="spellEnd"/>
+            <w:r>
+              <w:rPr>
+                <w:rFonts w:eastAsia="Calibri"/>
+                <w:color w:val="000000"/>
+              </w:rPr>
+              <w:t xml:space="preserve"> o </w:t>
+            </w:r>
+            <w:proofErr w:type="spellStart"/>
+            <w:r>
+              <w:rPr>
+                <w:rFonts w:eastAsia="Calibri"/>
+                <w:color w:val="000000"/>
+              </w:rPr>
+              <w:t>PRODUCTOs</w:t>
+            </w:r>
+            <w:proofErr w:type="spellEnd"/>
+            <w:r>
+              <w:rPr>
+                <w:rFonts w:eastAsia="Calibri"/>
+                <w:color w:val="000000"/>
+              </w:rPr>
+              <w:t xml:space="preserve"> </w:t>
             </w:r>
             <w:r>
               <w:rPr>
@@ -762,12 +858,37 @@
               </w:rPr>
               <w:t xml:space="preserve"> </w:t>
             </w:r>
-            <w:r>
-              <w:rPr>
-                <w:rFonts w:eastAsia="Calibri"/>
-                <w:color w:val="000000"/>
-              </w:rPr>
-              <w:t xml:space="preserve">PLATILLOs o PRODUCTOs </w:t>
+            <w:proofErr w:type="spellStart"/>
+            <w:r>
+              <w:rPr>
+                <w:rFonts w:eastAsia="Calibri"/>
+                <w:color w:val="000000"/>
+              </w:rPr>
+              <w:t>PLATILLOs</w:t>
+            </w:r>
+            <w:proofErr w:type="spellEnd"/>
+            <w:r>
+              <w:rPr>
+                <w:rFonts w:eastAsia="Calibri"/>
+                <w:color w:val="000000"/>
+              </w:rPr>
+              <w:t xml:space="preserve"> o </w:t>
+            </w:r>
+            <w:proofErr w:type="spellStart"/>
+            <w:r>
+              <w:rPr>
+                <w:rFonts w:eastAsia="Calibri"/>
+                <w:color w:val="000000"/>
+              </w:rPr>
+              <w:t>PRODUCTOs</w:t>
+            </w:r>
+            <w:proofErr w:type="spellEnd"/>
+            <w:r>
+              <w:rPr>
+                <w:rFonts w:eastAsia="Calibri"/>
+                <w:color w:val="000000"/>
+              </w:rPr>
+              <w:t xml:space="preserve"> </w:t>
             </w:r>
             <w:r>
               <w:rPr>
@@ -804,12 +925,37 @@
               </w:rPr>
               <w:t xml:space="preserve">El SAIP añade los </w:t>
             </w:r>
-            <w:r>
-              <w:rPr>
-                <w:rFonts w:eastAsia="Calibri"/>
-                <w:color w:val="000000"/>
-              </w:rPr>
-              <w:t xml:space="preserve">PLATILLOs o PRODUCTOs </w:t>
+            <w:proofErr w:type="spellStart"/>
+            <w:r>
+              <w:rPr>
+                <w:rFonts w:eastAsia="Calibri"/>
+                <w:color w:val="000000"/>
+              </w:rPr>
+              <w:t>PLATILLOs</w:t>
+            </w:r>
+            <w:proofErr w:type="spellEnd"/>
+            <w:r>
+              <w:rPr>
+                <w:rFonts w:eastAsia="Calibri"/>
+                <w:color w:val="000000"/>
+              </w:rPr>
+              <w:t xml:space="preserve"> o </w:t>
+            </w:r>
+            <w:proofErr w:type="spellStart"/>
+            <w:r>
+              <w:rPr>
+                <w:rFonts w:eastAsia="Calibri"/>
+                <w:color w:val="000000"/>
+              </w:rPr>
+              <w:t>PRODUCTOs</w:t>
+            </w:r>
+            <w:proofErr w:type="spellEnd"/>
+            <w:r>
+              <w:rPr>
+                <w:rFonts w:eastAsia="Calibri"/>
+                <w:color w:val="000000"/>
+              </w:rPr>
+              <w:t xml:space="preserve"> </w:t>
             </w:r>
             <w:r>
               <w:rPr>
@@ -860,19 +1006,53 @@
               </w:rPr>
               <w:t xml:space="preserve"> en una tabla con el nombre de los </w:t>
             </w:r>
-            <w:r>
-              <w:rPr>
-                <w:rFonts w:eastAsia="Calibri"/>
-                <w:color w:val="000000"/>
-              </w:rPr>
-              <w:t>PLATILLOs o PRODUCTOs</w:t>
-            </w:r>
-            <w:r>
-              <w:rPr>
-                <w:rFonts w:eastAsia="Calibri"/>
-                <w:color w:val="000000"/>
-              </w:rPr>
-              <w:t xml:space="preserve">, su código, un spinner que permite seleccionar la cantidad que se pedirán, un botón eliminar, el costo unitario y el subtotal (Costo unitario * Cantidad) de cada </w:t>
+            <w:proofErr w:type="spellStart"/>
+            <w:r>
+              <w:rPr>
+                <w:rFonts w:eastAsia="Calibri"/>
+                <w:color w:val="000000"/>
+              </w:rPr>
+              <w:t>PLATILLOs</w:t>
+            </w:r>
+            <w:proofErr w:type="spellEnd"/>
+            <w:r>
+              <w:rPr>
+                <w:rFonts w:eastAsia="Calibri"/>
+                <w:color w:val="000000"/>
+              </w:rPr>
+              <w:t xml:space="preserve"> o </w:t>
+            </w:r>
+            <w:proofErr w:type="spellStart"/>
+            <w:r>
+              <w:rPr>
+                <w:rFonts w:eastAsia="Calibri"/>
+                <w:color w:val="000000"/>
+              </w:rPr>
+              <w:t>PRODUCTOs</w:t>
+            </w:r>
+            <w:proofErr w:type="spellEnd"/>
+            <w:r>
+              <w:rPr>
+                <w:rFonts w:eastAsia="Calibri"/>
+                <w:color w:val="000000"/>
+              </w:rPr>
+              <w:t xml:space="preserve">, su código, un </w:t>
+            </w:r>
+            <w:proofErr w:type="spellStart"/>
+            <w:r>
+              <w:rPr>
+                <w:rFonts w:eastAsia="Calibri"/>
+                <w:color w:val="000000"/>
+              </w:rPr>
+              <w:t>spinner</w:t>
+            </w:r>
+            <w:proofErr w:type="spellEnd"/>
+            <w:r>
+              <w:rPr>
+                <w:rFonts w:eastAsia="Calibri"/>
+                <w:color w:val="000000"/>
+              </w:rPr>
+              <w:t xml:space="preserve"> que permite seleccionar la cantidad que se pedirán, un botón eliminar, el costo unitario y el subtotal (Costo unitario * Cantidad) de cada </w:t>
             </w:r>
             <w:r>
               <w:rPr>
@@ -1133,6 +1313,7 @@
               </w:rPr>
               <w:t xml:space="preserve"> con la fecha actual y el estado “Registrado”, recupera los </w:t>
             </w:r>
+            <w:proofErr w:type="spellStart"/>
             <w:r>
               <w:rPr>
                 <w:rFonts w:eastAsia="Calibri"/>
@@ -1140,6 +1321,7 @@
               </w:rPr>
               <w:t>INGREDIENTEs</w:t>
             </w:r>
+            <w:proofErr w:type="spellEnd"/>
             <w:r>
               <w:rPr>
                 <w:rFonts w:eastAsia="Calibri"/>
@@ -1147,6 +1329,7 @@
               </w:rPr>
               <w:t xml:space="preserve"> y las </w:t>
             </w:r>
+            <w:proofErr w:type="spellStart"/>
             <w:r>
               <w:rPr>
                 <w:rFonts w:eastAsia="Calibri"/>
@@ -1154,6 +1337,7 @@
               </w:rPr>
               <w:t>PROPORCIONEs</w:t>
             </w:r>
+            <w:proofErr w:type="spellEnd"/>
             <w:r>
               <w:rPr>
                 <w:rFonts w:eastAsia="Calibri"/>
@@ -1180,14 +1364,8 @@
                 <w:rFonts w:eastAsia="Calibri"/>
                 <w:color w:val="000000"/>
               </w:rPr>
-              <w:t>INGREDIENTE</w:t>
-            </w:r>
-            <w:r>
-              <w:rPr>
-                <w:rFonts w:eastAsia="Calibri"/>
-                <w:color w:val="000000"/>
-              </w:rPr>
-              <w:t xml:space="preserve"> </w:t>
+              <w:lastRenderedPageBreak/>
+              <w:t xml:space="preserve">INGREDIENTE </w:t>
             </w:r>
             <w:r>
               <w:rPr>
@@ -1232,7 +1410,6 @@
                 <w:rFonts w:eastAsia="Calibri"/>
                 <w:color w:val="000000"/>
               </w:rPr>
-              <w:lastRenderedPageBreak/>
               <w:t>Termina CU</w:t>
             </w:r>
           </w:p>
@@ -1492,12 +1669,37 @@
               </w:rPr>
               <w:t xml:space="preserve">, recupera los </w:t>
             </w:r>
-            <w:r>
-              <w:rPr>
-                <w:rFonts w:eastAsia="Calibri"/>
-                <w:color w:val="000000"/>
-              </w:rPr>
-              <w:t xml:space="preserve">INGREDIENTEs y las PROPORCIONEs </w:t>
+            <w:proofErr w:type="spellStart"/>
+            <w:r>
+              <w:rPr>
+                <w:rFonts w:eastAsia="Calibri"/>
+                <w:color w:val="000000"/>
+              </w:rPr>
+              <w:t>INGREDIENTEs</w:t>
+            </w:r>
+            <w:proofErr w:type="spellEnd"/>
+            <w:r>
+              <w:rPr>
+                <w:rFonts w:eastAsia="Calibri"/>
+                <w:color w:val="000000"/>
+              </w:rPr>
+              <w:t xml:space="preserve"> y las </w:t>
+            </w:r>
+            <w:proofErr w:type="spellStart"/>
+            <w:r>
+              <w:rPr>
+                <w:rFonts w:eastAsia="Calibri"/>
+                <w:color w:val="000000"/>
+              </w:rPr>
+              <w:t>PROPORCIONEs</w:t>
+            </w:r>
+            <w:proofErr w:type="spellEnd"/>
+            <w:r>
+              <w:rPr>
+                <w:rFonts w:eastAsia="Calibri"/>
+                <w:color w:val="000000"/>
+              </w:rPr>
+              <w:t xml:space="preserve"> </w:t>
             </w:r>
             <w:r>
               <w:rPr>
@@ -1630,12 +1832,21 @@
             <w:r>
               <w:t xml:space="preserve">El SAIP muestra la pantalla </w:t>
             </w:r>
-            <w:r>
-              <w:rPr>
-                <w:rFonts w:eastAsia="Calibri"/>
-                <w:color w:val="000000"/>
-              </w:rPr>
-              <w:t>GUI_PedidoADomicilio.</w:t>
+            <w:proofErr w:type="spellStart"/>
+            <w:r>
+              <w:rPr>
+                <w:rFonts w:eastAsia="Calibri"/>
+                <w:color w:val="000000"/>
+              </w:rPr>
+              <w:t>GUI_PedidoADomicilio</w:t>
+            </w:r>
+            <w:proofErr w:type="spellEnd"/>
+            <w:r>
+              <w:rPr>
+                <w:rFonts w:eastAsia="Calibri"/>
+                <w:color w:val="000000"/>
+              </w:rPr>
+              <w:t>.</w:t>
             </w:r>
           </w:p>
           <w:p>
@@ -1929,6 +2140,7 @@
               <w:rPr>
                 <w:b/>
               </w:rPr>
+              <w:lastRenderedPageBreak/>
               <w:t xml:space="preserve">Incluye: </w:t>
             </w:r>
           </w:p>
@@ -1970,11 +2182,8 @@
               <w:rPr>
                 <w:b/>
               </w:rPr>
-              <w:lastRenderedPageBreak/>
               <w:t>Extiende:</w:t>
             </w:r>
-            <w:bookmarkStart w:id="1" w:name="_GoBack"/>
-            <w:bookmarkEnd w:id="1"/>
           </w:p>
         </w:tc>
         <w:tc>

</xml_diff>